<commit_message>
Authentication and Class diagram update
</commit_message>
<xml_diff>
--- a/CapstonePlan.docx
+++ b/CapstonePlan.docx
@@ -178,99 +178,119 @@
     </w:p>
     <w:p>
       <w:pPr>
-        <w:rPr>
-          <w:b/>
-          <w:lang w:val="en-US"/>
-        </w:rPr>
-      </w:pPr>
-      <w:r>
-        <w:rPr>
-          <w:b/>
-          <w:lang w:val="en-US"/>
-        </w:rPr>
-        <w:t>Optional</w:t>
-      </w:r>
-      <w:r>
-        <w:rPr>
-          <w:b/>
-          <w:lang w:val="en-US"/>
-        </w:rPr>
-        <w:t>:</w:t>
-      </w:r>
-      <w:r>
-        <w:rPr>
-          <w:b/>
-          <w:lang w:val="en-US"/>
-        </w:rPr>
-        <w:t xml:space="preserve"> </w:t>
-      </w:r>
-    </w:p>
-    <w:p>
-      <w:pPr>
         <w:pStyle w:val="ListParagraph"/>
         <w:numPr>
           <w:ilvl w:val="0"/>
           <w:numId w:val="6"/>
         </w:numPr>
         <w:rPr>
-          <w:lang w:val="en-US"/>
-        </w:rPr>
-      </w:pPr>
-      <w:proofErr w:type="spellStart"/>
-      <w:r>
-        <w:rPr>
-          <w:lang w:val="en-US"/>
-        </w:rPr>
-        <w:t>Razorpay</w:t>
-      </w:r>
-      <w:proofErr w:type="spellEnd"/>
-      <w:r>
-        <w:rPr>
-          <w:lang w:val="en-US"/>
-        </w:rPr>
-        <w:t xml:space="preserve"> -&gt; payment for premium subscription </w:t>
-      </w:r>
-    </w:p>
-    <w:p>
-      <w:pPr>
-        <w:pStyle w:val="ListParagraph"/>
-        <w:numPr>
-          <w:ilvl w:val="0"/>
-          <w:numId w:val="6"/>
-        </w:numPr>
-        <w:rPr>
-          <w:lang w:val="en-US"/>
-        </w:rPr>
-      </w:pPr>
-      <w:r>
-        <w:rPr>
-          <w:lang w:val="en-US"/>
-        </w:rPr>
-        <w:t>Inbuilt Chat within Matrimonial site</w:t>
-      </w:r>
-    </w:p>
-    <w:p>
-      <w:pPr>
-        <w:pStyle w:val="ListParagraph"/>
-        <w:numPr>
-          <w:ilvl w:val="0"/>
-          <w:numId w:val="6"/>
-        </w:numPr>
-        <w:rPr>
-          <w:lang w:val="en-US"/>
-        </w:rPr>
-      </w:pPr>
-      <w:r>
-        <w:rPr>
-          <w:lang w:val="en-US"/>
-        </w:rPr>
-        <w:t>See who likes your profile</w:t>
+          <w:sz w:val="20"/>
+          <w:lang w:val="en-US"/>
+        </w:rPr>
+      </w:pPr>
+      <w:r>
+        <w:rPr>
+          <w:sz w:val="20"/>
+          <w:lang w:val="en-US"/>
+        </w:rPr>
+        <w:t xml:space="preserve">Every user will be able to report a fake profile </w:t>
       </w:r>
       <w:bookmarkStart w:id="0" w:name="_GoBack"/>
       <w:bookmarkEnd w:id="0"/>
     </w:p>
     <w:p>
       <w:pPr>
+        <w:rPr>
+          <w:b/>
+          <w:lang w:val="en-US"/>
+        </w:rPr>
+      </w:pPr>
+      <w:r>
+        <w:rPr>
+          <w:b/>
+          <w:lang w:val="en-US"/>
+        </w:rPr>
+        <w:t>Optional</w:t>
+      </w:r>
+      <w:r>
+        <w:rPr>
+          <w:b/>
+          <w:lang w:val="en-US"/>
+        </w:rPr>
+        <w:t>:</w:t>
+      </w:r>
+      <w:r>
+        <w:rPr>
+          <w:b/>
+          <w:lang w:val="en-US"/>
+        </w:rPr>
+        <w:t xml:space="preserve"> </w:t>
+      </w:r>
+    </w:p>
+    <w:p>
+      <w:pPr>
+        <w:pStyle w:val="ListParagraph"/>
+        <w:numPr>
+          <w:ilvl w:val="0"/>
+          <w:numId w:val="6"/>
+        </w:numPr>
+        <w:rPr>
+          <w:lang w:val="en-US"/>
+        </w:rPr>
+      </w:pPr>
+      <w:proofErr w:type="spellStart"/>
+      <w:r>
+        <w:rPr>
+          <w:lang w:val="en-US"/>
+        </w:rPr>
+        <w:t>Razorpay</w:t>
+      </w:r>
+      <w:proofErr w:type="spellEnd"/>
+      <w:r>
+        <w:rPr>
+          <w:lang w:val="en-US"/>
+        </w:rPr>
+        <w:t xml:space="preserve"> -&gt; payment for premium subscription </w:t>
+      </w:r>
+    </w:p>
+    <w:p>
+      <w:pPr>
+        <w:pStyle w:val="ListParagraph"/>
+        <w:numPr>
+          <w:ilvl w:val="0"/>
+          <w:numId w:val="6"/>
+        </w:numPr>
+        <w:rPr>
+          <w:lang w:val="en-US"/>
+        </w:rPr>
+      </w:pPr>
+      <w:r>
+        <w:rPr>
+          <w:lang w:val="en-US"/>
+        </w:rPr>
+        <w:t>Inbuilt Chat within Matrimonial site</w:t>
+      </w:r>
+    </w:p>
+    <w:p>
+      <w:pPr>
+        <w:pStyle w:val="ListParagraph"/>
+        <w:numPr>
+          <w:ilvl w:val="0"/>
+          <w:numId w:val="6"/>
+        </w:numPr>
+        <w:rPr>
+          <w:lang w:val="en-US"/>
+        </w:rPr>
+      </w:pPr>
+      <w:r>
+        <w:rPr>
+          <w:lang w:val="en-US"/>
+        </w:rPr>
+        <w:t>See who likes your profile</w:t>
+      </w:r>
+    </w:p>
+    <w:p>
+      <w:pPr>
         <w:pStyle w:val="ListParagraph"/>
         <w:rPr>
           <w:lang w:val="en-US"/>
@@ -824,6 +844,7 @@
           <w:b/>
           <w:lang w:val="en-US"/>
         </w:rPr>
+        <w:lastRenderedPageBreak/>
         <w:t>D</w:t>
       </w:r>
       <w:r>
@@ -856,7 +877,6 @@
         <w:rPr>
           <w:lang w:val="en-US"/>
         </w:rPr>
-        <w:lastRenderedPageBreak/>
         <w:t>Create Land</w:t>
       </w:r>
       <w:r>

</xml_diff>